<commit_message>
answers for question 1 and question 2
</commit_message>
<xml_diff>
--- a/WebDesignQuestion1.docx
+++ b/WebDesignQuestion1.docx
@@ -1890,10 +1890,596 @@
         </w:numPr>
         <w:ind w:left="0" w:hanging="0"/>
         <w:jc w:val="both"/>
-        <w:rPr>
-          <w:rFonts w:ascii="Calibri" w:hAnsi="Calibri" w:eastAsia="SimSun" w:cs="SimSun" w:asciiTheme="minorAscii"/>
-          <w:sz w:val="28"/>
-          <w:szCs w:val="28"/>
+        <w:rPr/>
+      </w:pPr>
+      <w:r>
+        <w:rPr>
+          <w:sz w:val="32"/>
+          <w:szCs w:val="32"/>
+        </w:rPr>
+        <w:t>2)</w:t>
+      </w:r>
+      <w:r>
+        <w:rPr/>
+        <w:t xml:space="preserve"> </w:t>
+      </w:r>
+      <w:r>
+        <w:rPr>
+          <w:rFonts w:eastAsia="SimSun" w:cs="SimSun"/>
+          <w:sz w:val="36"/>
+          <w:szCs w:val="36"/>
+          <w:lang w:val="en-US"/>
+        </w:rPr>
+        <w:t>View the 5 - 10 popular website on your choice from the web achieve URL and put your observation and assessment</w:t>
+      </w:r>
+    </w:p>
+    <w:p>
+      <w:pPr>
+        <w:pStyle w:val="Normal"/>
+        <w:numPr>
+          <w:ilvl w:val="0"/>
+          <w:numId w:val="0"/>
+        </w:numPr>
+        <w:jc w:val="both"/>
+        <w:rPr/>
+      </w:pPr>
+      <w:r>
+        <w:rPr>
+          <w:rFonts w:eastAsia="SimSun" w:cs="SimSun"/>
+          <w:sz w:val="24"/>
+          <w:szCs w:val="24"/>
+          <w:lang w:val="en-US"/>
+        </w:rPr>
+        <w:t xml:space="preserve">     </w:t>
+      </w:r>
+      <w:r>
+        <w:rPr>
+          <w:rFonts w:eastAsia="SimSun" w:cs="SimSun"/>
+          <w:sz w:val="24"/>
+          <w:szCs w:val="24"/>
+          <w:lang w:val="en-US"/>
+        </w:rPr>
+        <w:t>As I see from the websites , most of the website are created for educational, economical(marketing) and political purpose. Some of them are the following:</w:t>
+      </w:r>
+    </w:p>
+    <w:p>
+      <w:pPr>
+        <w:pStyle w:val="Normal"/>
+        <w:numPr>
+          <w:ilvl w:val="0"/>
+          <w:numId w:val="5"/>
+        </w:numPr>
+        <w:ind w:left="425" w:hanging="425"/>
+        <w:jc w:val="both"/>
+        <w:rPr/>
+      </w:pPr>
+      <w:hyperlink r:id="rId3">
+        <w:r>
+          <w:rPr>
+            <w:rStyle w:val="InternetLink"/>
+            <w:rFonts w:eastAsia="SimSun" w:cs="SimSun"/>
+            <w:sz w:val="24"/>
+            <w:szCs w:val="24"/>
+          </w:rPr>
+          <w:t>https://web.archive.org/web/20131018071258/https://www.reference.com/</w:t>
+        </w:r>
+      </w:hyperlink>
+    </w:p>
+    <w:p>
+      <w:pPr>
+        <w:pStyle w:val="Normal"/>
+        <w:numPr>
+          <w:ilvl w:val="0"/>
+          <w:numId w:val="0"/>
+        </w:numPr>
+        <w:jc w:val="both"/>
+        <w:rPr/>
+      </w:pPr>
+      <w:r>
+        <w:rPr>
+          <w:rFonts w:eastAsia="SimSun" w:cs="SimSun"/>
+          <w:sz w:val="24"/>
+          <w:szCs w:val="24"/>
+          <w:lang w:val="en-US"/>
+        </w:rPr>
+        <w:t xml:space="preserve">  </w:t>
+      </w:r>
+      <w:r>
+        <w:rPr>
+          <w:rFonts w:eastAsia="SimSun" w:cs="SimSun"/>
+          <w:sz w:val="24"/>
+          <w:szCs w:val="24"/>
+          <w:lang w:val="en-US"/>
+        </w:rPr>
+        <w:t>This website acts as a online Encyclopedia. It contains the dictionary,quotes ,games and languages even though its interface did not attract me it is so important website and one of the most visited website. It created for education and a vacation purpose.</w:t>
+      </w:r>
+    </w:p>
+    <w:p>
+      <w:pPr>
+        <w:pStyle w:val="Normal"/>
+        <w:numPr>
+          <w:ilvl w:val="0"/>
+          <w:numId w:val="0"/>
+        </w:numPr>
+        <w:jc w:val="both"/>
+        <w:rPr/>
+      </w:pPr>
+      <w:r>
+        <w:rPr>
+          <w:rFonts w:eastAsia="SimSun" w:cs="SimSun"/>
+          <w:sz w:val="24"/>
+          <w:szCs w:val="24"/>
+          <w:lang w:val="en-US"/>
+        </w:rPr>
+        <w:t>When I see from web archive ,it changes its feature from year to year especially form 2005 up to now. There is also a difference between years in terms of captures, URLs and new URLs that it contain to make website. Let us demonstrate in a table between different year</w:t>
+      </w:r>
+    </w:p>
+    <w:p>
+      <w:pPr>
+        <w:pStyle w:val="Normal"/>
+        <w:numPr>
+          <w:ilvl w:val="0"/>
+          <w:numId w:val="5"/>
+        </w:numPr>
+        <w:ind w:left="425" w:hanging="425"/>
+        <w:jc w:val="both"/>
+        <w:rPr/>
+      </w:pPr>
+      <w:hyperlink r:id="rId4">
+        <w:r>
+          <w:rPr>
+            <w:rStyle w:val="InternetLink"/>
+            <w:rFonts w:eastAsia="SimSun" w:cs="SimSun"/>
+            <w:sz w:val="24"/>
+            <w:szCs w:val="24"/>
+          </w:rPr>
+          <w:t>https://web.archive.org/web/20131001031539/https://www.reddit.com/</w:t>
+        </w:r>
+      </w:hyperlink>
+    </w:p>
+    <w:p>
+      <w:pPr>
+        <w:pStyle w:val="Normal"/>
+        <w:numPr>
+          <w:ilvl w:val="0"/>
+          <w:numId w:val="0"/>
+        </w:numPr>
+        <w:jc w:val="both"/>
+        <w:rPr/>
+      </w:pPr>
+      <w:r>
+        <w:rPr>
+          <w:rFonts w:eastAsia="SimSun" w:cs="SimSun"/>
+          <w:sz w:val="24"/>
+          <w:szCs w:val="24"/>
+          <w:lang w:val="en-US"/>
+        </w:rPr>
+        <w:t xml:space="preserve">   </w:t>
+      </w:r>
+      <w:r>
+        <w:rPr>
+          <w:rFonts w:eastAsia="SimSun" w:cs="SimSun"/>
+          <w:sz w:val="24"/>
+          <w:szCs w:val="24"/>
+          <w:lang w:val="en-US"/>
+        </w:rPr>
+        <w:t>This website is a social sharing website.</w:t>
+      </w:r>
+      <w:r>
+        <w:rPr>
+          <w:rFonts w:eastAsia="SimSun" w:cs="Arial"/>
+          <w:i w:val="false"/>
+          <w:caps w:val="false"/>
+          <w:smallCaps w:val="false"/>
+          <w:color w:val="222222"/>
+          <w:spacing w:val="0"/>
+          <w:sz w:val="24"/>
+          <w:szCs w:val="24"/>
+          <w:shd w:fill="FFFFFF" w:val="clear"/>
+        </w:rPr>
+        <w:t>It's built around users submitting links, pictures,</w:t>
+      </w:r>
+      <w:r>
+        <w:rPr>
+          <w:rFonts w:eastAsia="SimSun" w:cs="Arial"/>
+          <w:i w:val="false"/>
+          <w:caps w:val="false"/>
+          <w:smallCaps w:val="false"/>
+          <w:color w:val="222222"/>
+          <w:spacing w:val="0"/>
+          <w:sz w:val="24"/>
+          <w:szCs w:val="24"/>
+          <w:shd w:fill="FFFFFF" w:val="clear"/>
+          <w:lang w:val="en-US"/>
+        </w:rPr>
+        <w:t>video</w:t>
+      </w:r>
+      <w:r>
+        <w:rPr>
+          <w:rFonts w:eastAsia="SimSun" w:cs="Arial"/>
+          <w:i w:val="false"/>
+          <w:caps w:val="false"/>
+          <w:smallCaps w:val="false"/>
+          <w:color w:val="222222"/>
+          <w:spacing w:val="0"/>
+          <w:sz w:val="24"/>
+          <w:szCs w:val="24"/>
+          <w:shd w:fill="FFFFFF" w:val="clear"/>
+        </w:rPr>
+        <w:t xml:space="preserve"> and text, which everyone can then vote on. The best content rises to the top, while </w:t>
+      </w:r>
+      <w:r>
+        <w:rPr>
+          <w:rFonts w:eastAsia="SimSun" w:cs="Arial"/>
+          <w:i w:val="false"/>
+          <w:caps w:val="false"/>
+          <w:smallCaps w:val="false"/>
+          <w:color w:val="222222"/>
+          <w:spacing w:val="0"/>
+          <w:sz w:val="24"/>
+          <w:szCs w:val="24"/>
+          <w:shd w:fill="FFFFFF" w:val="clear"/>
+          <w:lang w:val="en-US"/>
+        </w:rPr>
+        <w:t xml:space="preserve">less </w:t>
+      </w:r>
+      <w:r>
+        <w:rPr>
+          <w:rFonts w:eastAsia="SimSun" w:cs="Arial"/>
+          <w:i w:val="false"/>
+          <w:caps w:val="false"/>
+          <w:smallCaps w:val="false"/>
+          <w:color w:val="222222"/>
+          <w:spacing w:val="0"/>
+          <w:sz w:val="24"/>
+          <w:szCs w:val="24"/>
+          <w:shd w:fill="FFFFFF" w:val="clear"/>
+        </w:rPr>
+        <w:t>voted content becomes less visible</w:t>
+      </w:r>
+      <w:r>
+        <w:rPr>
+          <w:rFonts w:eastAsia="SimSun" w:cs="Arial"/>
+          <w:i w:val="false"/>
+          <w:caps w:val="false"/>
+          <w:smallCaps w:val="false"/>
+          <w:color w:val="222222"/>
+          <w:spacing w:val="0"/>
+          <w:sz w:val="24"/>
+          <w:szCs w:val="24"/>
+          <w:shd w:fill="FFFFFF" w:val="clear"/>
+          <w:lang w:val="en-US"/>
+        </w:rPr>
+        <w:t xml:space="preserve">. </w:t>
+      </w:r>
+      <w:r>
+        <w:rPr>
+          <w:rFonts w:eastAsia="SimSun" w:cs="Arial"/>
+          <w:i w:val="false"/>
+          <w:color w:val="222222"/>
+          <w:spacing w:val="0"/>
+          <w:sz w:val="24"/>
+          <w:szCs w:val="24"/>
+          <w:shd w:fill="FFFFFF" w:val="clear"/>
+          <w:lang w:val="en-US"/>
+        </w:rPr>
+        <w:t>A</w:t>
+      </w:r>
+      <w:r>
+        <w:rPr>
+          <w:rFonts w:eastAsia="SimSun" w:cs="Arial"/>
+          <w:i w:val="false"/>
+          <w:caps w:val="false"/>
+          <w:smallCaps w:val="false"/>
+          <w:color w:val="222222"/>
+          <w:spacing w:val="0"/>
+          <w:sz w:val="24"/>
+          <w:szCs w:val="24"/>
+          <w:shd w:fill="FFFFFF" w:val="clear"/>
+          <w:lang w:val="en-US"/>
+        </w:rPr>
+        <w:t xml:space="preserve">s I </w:t>
+      </w:r>
+      <w:r>
+        <w:rPr>
+          <w:rFonts w:eastAsia="SimSun" w:cs="Arial"/>
+          <w:i w:val="false"/>
+          <w:color w:val="222222"/>
+          <w:spacing w:val="0"/>
+          <w:sz w:val="24"/>
+          <w:szCs w:val="24"/>
+          <w:shd w:fill="FFFFFF" w:val="clear"/>
+          <w:lang w:val="en-US"/>
+        </w:rPr>
+        <w:t>evaluate this website even if it is important website for a vacation if home page does not attract me.otherwise it is well organized and easily interact with the internet so in my view it is one of the best website from the billions website.</w:t>
+      </w:r>
+      <w:r>
+        <w:rPr>
+          <w:rFonts w:eastAsia="SimSun" w:cs="Arial"/>
+          <w:i w:val="false"/>
+          <w:caps w:val="false"/>
+          <w:smallCaps w:val="false"/>
+          <w:color w:val="222222"/>
+          <w:spacing w:val="0"/>
+          <w:sz w:val="24"/>
+          <w:szCs w:val="24"/>
+          <w:shd w:fill="FFFFFF" w:val="clear"/>
+          <w:lang w:val="en-US"/>
+        </w:rPr>
+        <w:t xml:space="preserve"> </w:t>
+      </w:r>
+      <w:r>
+        <w:rPr>
+          <w:rFonts w:eastAsia="SimSun" w:cs="Arial"/>
+          <w:i w:val="false"/>
+          <w:color w:val="222222"/>
+          <w:spacing w:val="0"/>
+          <w:sz w:val="24"/>
+          <w:szCs w:val="24"/>
+          <w:shd w:fill="FFFFFF" w:val="clear"/>
+          <w:lang w:val="en-US"/>
+        </w:rPr>
+        <w:t>F</w:t>
+      </w:r>
+      <w:r>
+        <w:rPr>
+          <w:rFonts w:eastAsia="SimSun" w:cs="Arial"/>
+          <w:i w:val="false"/>
+          <w:caps w:val="false"/>
+          <w:smallCaps w:val="false"/>
+          <w:color w:val="222222"/>
+          <w:spacing w:val="0"/>
+          <w:sz w:val="24"/>
+          <w:szCs w:val="24"/>
+          <w:shd w:fill="FFFFFF" w:val="clear"/>
+          <w:lang w:val="en-US"/>
+        </w:rPr>
+        <w:t>inally it is one of the most visited website</w:t>
+      </w:r>
+    </w:p>
+    <w:p>
+      <w:pPr>
+        <w:pStyle w:val="Normal"/>
+        <w:numPr>
+          <w:ilvl w:val="0"/>
+          <w:numId w:val="5"/>
+        </w:numPr>
+        <w:ind w:left="425" w:hanging="425"/>
+        <w:jc w:val="both"/>
+        <w:rPr/>
+      </w:pPr>
+      <w:hyperlink r:id="rId5">
+        <w:r>
+          <w:rPr>
+            <w:rStyle w:val="InternetLink"/>
+            <w:rFonts w:eastAsia="SimSun" w:cs="SimSun"/>
+            <w:sz w:val="24"/>
+            <w:szCs w:val="24"/>
+          </w:rPr>
+          <w:t>https://web.archive.org/web/20131021020703/https://www.cnet.c</w:t>
+        </w:r>
+      </w:hyperlink>
+    </w:p>
+    <w:p>
+      <w:pPr>
+        <w:pStyle w:val="Normal"/>
+        <w:numPr>
+          <w:ilvl w:val="0"/>
+          <w:numId w:val="0"/>
+        </w:numPr>
+        <w:jc w:val="both"/>
+        <w:rPr/>
+      </w:pPr>
+      <w:hyperlink r:id="rId6">
+        <w:r>
+          <w:rPr>
+            <w:rStyle w:val="InternetLink"/>
+            <w:rFonts w:eastAsia="SimSun" w:cs="SimSun"/>
+            <w:sz w:val="24"/>
+            <w:szCs w:val="24"/>
+          </w:rPr>
+          <w:t>om/</w:t>
+        </w:r>
+      </w:hyperlink>
+    </w:p>
+    <w:p>
+      <w:pPr>
+        <w:pStyle w:val="Normal"/>
+        <w:numPr>
+          <w:ilvl w:val="0"/>
+          <w:numId w:val="0"/>
+        </w:numPr>
+        <w:jc w:val="both"/>
+        <w:rPr/>
+      </w:pPr>
+      <w:r>
+        <w:rPr>
+          <w:rFonts w:eastAsia="SimSun" w:cs="SimSun"/>
+          <w:sz w:val="24"/>
+          <w:szCs w:val="24"/>
+          <w:lang w:val="en-US"/>
+        </w:rPr>
+        <w:t xml:space="preserve"> </w:t>
+      </w:r>
+      <w:r>
+        <w:rPr>
+          <w:rFonts w:eastAsia="SimSun" w:cs="SimSun"/>
+          <w:sz w:val="24"/>
+          <w:szCs w:val="24"/>
+          <w:lang w:val="en-US"/>
+        </w:rPr>
+        <w:t xml:space="preserve">This website is created for education,economical and political purpose . I think the main goal of this website is to  make the business easy by allowing the user to sell item online in short it acts like amazon website   </w:t>
+      </w:r>
+    </w:p>
+    <w:p>
+      <w:pPr>
+        <w:pStyle w:val="Normal"/>
+        <w:numPr>
+          <w:ilvl w:val="0"/>
+          <w:numId w:val="5"/>
+        </w:numPr>
+        <w:ind w:left="425" w:hanging="425"/>
+        <w:jc w:val="both"/>
+        <w:rPr/>
+      </w:pPr>
+      <w:hyperlink r:id="rId7">
+        <w:r>
+          <w:rPr>
+            <w:rStyle w:val="InternetLink"/>
+            <w:rFonts w:eastAsia="SimSun" w:cs="SimSun"/>
+            <w:sz w:val="24"/>
+            <w:szCs w:val="24"/>
+          </w:rPr>
+          <w:t>https://web.archive.org/web/20100915000000*/https://www.google.com/</w:t>
+        </w:r>
+      </w:hyperlink>
+    </w:p>
+    <w:p>
+      <w:pPr>
+        <w:pStyle w:val="Normal"/>
+        <w:numPr>
+          <w:ilvl w:val="0"/>
+          <w:numId w:val="0"/>
+        </w:numPr>
+        <w:jc w:val="both"/>
+        <w:rPr/>
+      </w:pPr>
+      <w:r>
+        <w:rPr>
+          <w:rFonts w:eastAsia="SimSun" w:cs="SimSun"/>
+          <w:sz w:val="24"/>
+          <w:szCs w:val="24"/>
+          <w:lang w:val="en-US"/>
+        </w:rPr>
+        <w:t xml:space="preserve">   </w:t>
+      </w:r>
+      <w:r>
+        <w:rPr>
+          <w:rFonts w:eastAsia="SimSun" w:cs="SimSun"/>
+          <w:sz w:val="24"/>
+          <w:szCs w:val="24"/>
+          <w:lang w:val="en-US"/>
+        </w:rPr>
+        <w:t>It serves as a search engine. It collects every information that user asks and display the information that they want</w:t>
+      </w:r>
+    </w:p>
+    <w:p>
+      <w:pPr>
+        <w:pStyle w:val="Normal"/>
+        <w:numPr>
+          <w:ilvl w:val="0"/>
+          <w:numId w:val="5"/>
+        </w:numPr>
+        <w:ind w:left="425" w:hanging="425"/>
+        <w:jc w:val="both"/>
+        <w:rPr/>
+      </w:pPr>
+      <w:hyperlink r:id="rId8">
+        <w:r>
+          <w:rPr>
+            <w:rStyle w:val="InternetLink"/>
+            <w:rFonts w:eastAsia="SimSun" w:cs="SimSun"/>
+            <w:sz w:val="24"/>
+            <w:szCs w:val="24"/>
+          </w:rPr>
+          <w:t>https://web.archive.org/web/20050204004733/https://www.amazon.com/exec/obidos/subst/home/home.html</w:t>
+        </w:r>
+      </w:hyperlink>
+    </w:p>
+    <w:p>
+      <w:pPr>
+        <w:pStyle w:val="Normal"/>
+        <w:numPr>
+          <w:ilvl w:val="0"/>
+          <w:numId w:val="0"/>
+        </w:numPr>
+        <w:jc w:val="both"/>
+        <w:rPr/>
+      </w:pPr>
+      <w:r>
+        <w:rPr>
+          <w:rFonts w:eastAsia="SimSun" w:cs="SimSun"/>
+          <w:sz w:val="24"/>
+          <w:szCs w:val="24"/>
+          <w:lang w:val="en-US"/>
+        </w:rPr>
+        <w:t xml:space="preserve">   </w:t>
+      </w:r>
+      <w:r>
+        <w:rPr>
+          <w:rFonts w:eastAsia="SimSun" w:cs="SimSun"/>
+          <w:sz w:val="24"/>
+          <w:szCs w:val="24"/>
+          <w:lang w:val="en-US"/>
+        </w:rPr>
+        <w:t>This website is created for economical purpose. It allows the user to market goods(item) online. it allows the user to sell what they need from any where</w:t>
+      </w:r>
+    </w:p>
+    <w:p>
+      <w:pPr>
+        <w:pStyle w:val="Normal"/>
+        <w:numPr>
+          <w:ilvl w:val="0"/>
+          <w:numId w:val="5"/>
+        </w:numPr>
+        <w:ind w:left="425" w:hanging="425"/>
+        <w:jc w:val="both"/>
+        <w:rPr/>
+      </w:pPr>
+      <w:hyperlink r:id="rId9">
+        <w:r>
+          <w:rPr>
+            <w:rStyle w:val="InternetLink"/>
+            <w:rFonts w:eastAsia="SimSun" w:cs="SimSun"/>
+            <w:sz w:val="24"/>
+            <w:szCs w:val="24"/>
+          </w:rPr>
+          <w:t>https://web.archive.org/web/20131001014236/https://www.nytimes.com/</w:t>
+        </w:r>
+      </w:hyperlink>
+    </w:p>
+    <w:p>
+      <w:pPr>
+        <w:pStyle w:val="Normal"/>
+        <w:numPr>
+          <w:ilvl w:val="0"/>
+          <w:numId w:val="0"/>
+        </w:numPr>
+        <w:jc w:val="both"/>
+        <w:rPr/>
+      </w:pPr>
+      <w:r>
+        <w:rPr>
+          <w:rFonts w:eastAsia="SimSun" w:cs="SimSun"/>
+          <w:sz w:val="24"/>
+          <w:szCs w:val="24"/>
+          <w:lang w:val="en-US"/>
+        </w:rPr>
+        <w:t xml:space="preserve">   </w:t>
+      </w:r>
+      <w:r>
+        <w:rPr>
+          <w:rFonts w:eastAsia="SimSun" w:cs="SimSun"/>
+          <w:sz w:val="24"/>
+          <w:szCs w:val="24"/>
+          <w:lang w:val="en-US"/>
+        </w:rPr>
+        <w:t xml:space="preserve">This website is created for to give information(knowledge) about the economical,social,political condition of the world </w:t>
+      </w:r>
+    </w:p>
+    <w:p>
+      <w:pPr>
+        <w:pStyle w:val="Normal"/>
+        <w:numPr>
+          <w:ilvl w:val="0"/>
+          <w:numId w:val="0"/>
+        </w:numPr>
+        <w:ind w:left="0" w:hanging="0"/>
+        <w:jc w:val="both"/>
+        <w:rPr>
+          <w:rFonts w:eastAsia="SimSun" w:cs="SimSun"/>
+          <w:sz w:val="36"/>
+          <w:szCs w:val="36"/>
           <w:lang w:val="en-US"/>
         </w:rPr>
       </w:pPr>
@@ -2914,6 +3500,31 @@
       <w:rFonts w:eastAsia="SimSun" w:cs="SimSun"/>
       <w:sz w:val="28"/>
       <w:szCs w:val="28"/>
+    </w:rPr>
+  </w:style>
+  <w:style w:type="character" w:styleId="ListLabel5">
+    <w:name w:val="ListLabel 5"/>
+    <w:qFormat/>
+    <w:rPr>
+      <w:rFonts w:ascii="Calibri" w:hAnsi="Calibri" w:cs="Wingdings"/>
+      <w:sz w:val="28"/>
+    </w:rPr>
+  </w:style>
+  <w:style w:type="character" w:styleId="ListLabel6">
+    <w:name w:val="ListLabel 6"/>
+    <w:qFormat/>
+    <w:rPr>
+      <w:rFonts w:ascii="Calibri" w:hAnsi="Calibri" w:cs="Wingdings"/>
+      <w:sz w:val="28"/>
+    </w:rPr>
+  </w:style>
+  <w:style w:type="character" w:styleId="ListLabel15">
+    <w:name w:val="ListLabel 15"/>
+    <w:qFormat/>
+    <w:rPr>
+      <w:rFonts w:eastAsia="SimSun" w:cs="SimSun"/>
+      <w:sz w:val="24"/>
+      <w:szCs w:val="24"/>
     </w:rPr>
   </w:style>
   <w:style w:type="paragraph" w:styleId="Heading">

</xml_diff>